<commit_message>
added all workflow files
</commit_message>
<xml_diff>
--- a/ML Workflow.docx
+++ b/ML Workflow.docx
@@ -4,15 +4,7 @@
   <w:body>
     <w:p>
       <w:r>
-        <w:t xml:space="preserve">Following up the workflow on the </w:t>
-      </w:r>
-      <w:proofErr w:type="spellStart"/>
-      <w:r>
-        <w:t>Youtube</w:t>
-      </w:r>
-      <w:proofErr w:type="spellEnd"/>
-      <w:r>
-        <w:t xml:space="preserve"> channel below:</w:t>
+        <w:t>Following up the workflow on the Youtube channel below:</w:t>
       </w:r>
     </w:p>
     <w:p>
@@ -47,16 +39,11 @@
       <w:r>
         <w:t xml:space="preserve">it and </w:t>
       </w:r>
-      <w:proofErr w:type="spellStart"/>
       <w:r>
         <w:t>G</w:t>
       </w:r>
       <w:r>
-        <w:t>ithub</w:t>
-      </w:r>
-      <w:proofErr w:type="spellEnd"/>
-      <w:r>
-        <w:t>.</w:t>
+        <w:t>ithub.</w:t>
       </w:r>
     </w:p>
     <w:p>
@@ -85,16 +72,11 @@
         </w:numPr>
       </w:pPr>
       <w:r>
-        <w:t>.</w:t>
-      </w:r>
-      <w:proofErr w:type="spellStart"/>
-      <w:r>
-        <w:t>git</w:t>
+        <w:t>.git</w:t>
       </w:r>
       <w:r>
         <w:t>ignore</w:t>
       </w:r>
-      <w:proofErr w:type="spellEnd"/>
     </w:p>
     <w:p>
       <w:pPr>
@@ -180,13 +162,8 @@
         </w:numPr>
       </w:pPr>
       <w:r>
-        <w:t>.</w:t>
-      </w:r>
-      <w:proofErr w:type="spellStart"/>
-      <w:r>
-        <w:t>venv</w:t>
-      </w:r>
-      <w:proofErr w:type="spellEnd"/>
+        <w:t>.venv</w:t>
+      </w:r>
     </w:p>
     <w:p>
       <w:pPr>
@@ -196,11 +173,12 @@
           <w:numId w:val="12"/>
         </w:numPr>
       </w:pPr>
-      <w:proofErr w:type="spellStart"/>
-      <w:r>
-        <w:t>src</w:t>
-      </w:r>
-      <w:proofErr w:type="spellEnd"/>
+      <w:r>
+        <w:t>S</w:t>
+      </w:r>
+      <w:r>
+        <w:t>rc</w:t>
+      </w:r>
     </w:p>
     <w:p>
       <w:pPr>
@@ -211,11 +189,233 @@
         </w:numPr>
       </w:pPr>
       <w:r>
+        <w:t>Files:</w:t>
+      </w:r>
+    </w:p>
+    <w:p>
+      <w:pPr>
+        <w:pStyle w:val="ListParagraph"/>
+        <w:numPr>
+          <w:ilvl w:val="3"/>
+          <w:numId w:val="12"/>
+        </w:numPr>
+      </w:pPr>
+      <w:r>
         <w:t>__init</w:t>
       </w:r>
       <w:r>
         <w:t>__.py</w:t>
       </w:r>
+    </w:p>
+    <w:p>
+      <w:pPr>
+        <w:pStyle w:val="ListParagraph"/>
+        <w:numPr>
+          <w:ilvl w:val="3"/>
+          <w:numId w:val="12"/>
+        </w:numPr>
+      </w:pPr>
+      <w:r>
+        <w:t>logger.py</w:t>
+      </w:r>
+    </w:p>
+    <w:p>
+      <w:pPr>
+        <w:pStyle w:val="ListParagraph"/>
+        <w:numPr>
+          <w:ilvl w:val="3"/>
+          <w:numId w:val="12"/>
+        </w:numPr>
+      </w:pPr>
+      <w:r>
+        <w:t>utils.py</w:t>
+      </w:r>
+    </w:p>
+    <w:p>
+      <w:pPr>
+        <w:pStyle w:val="ListParagraph"/>
+        <w:numPr>
+          <w:ilvl w:val="3"/>
+          <w:numId w:val="12"/>
+        </w:numPr>
+      </w:pPr>
+      <w:r>
+        <w:t>exception.py</w:t>
+      </w:r>
+    </w:p>
+    <w:p>
+      <w:pPr>
+        <w:pStyle w:val="ListParagraph"/>
+        <w:numPr>
+          <w:ilvl w:val="2"/>
+          <w:numId w:val="12"/>
+        </w:numPr>
+      </w:pPr>
+      <w:r>
+        <w:t>Folders</w:t>
+      </w:r>
+    </w:p>
+    <w:p>
+      <w:pPr>
+        <w:pStyle w:val="ListParagraph"/>
+        <w:numPr>
+          <w:ilvl w:val="3"/>
+          <w:numId w:val="12"/>
+        </w:numPr>
+      </w:pPr>
+      <w:r>
+        <w:t>c</w:t>
+      </w:r>
+      <w:r>
+        <w:t>omponents</w:t>
+      </w:r>
+    </w:p>
+    <w:p>
+      <w:pPr>
+        <w:pStyle w:val="ListParagraph"/>
+        <w:numPr>
+          <w:ilvl w:val="4"/>
+          <w:numId w:val="12"/>
+        </w:numPr>
+      </w:pPr>
+      <w:r>
+        <w:t>Files:</w:t>
+      </w:r>
+    </w:p>
+    <w:p>
+      <w:pPr>
+        <w:pStyle w:val="ListParagraph"/>
+        <w:numPr>
+          <w:ilvl w:val="5"/>
+          <w:numId w:val="12"/>
+        </w:numPr>
+      </w:pPr>
+      <w:r>
+        <w:t>__init__.py</w:t>
+      </w:r>
+    </w:p>
+    <w:p>
+      <w:pPr>
+        <w:pStyle w:val="ListParagraph"/>
+        <w:numPr>
+          <w:ilvl w:val="5"/>
+          <w:numId w:val="12"/>
+        </w:numPr>
+      </w:pPr>
+      <w:r>
+        <w:t>d</w:t>
+      </w:r>
+      <w:r>
+        <w:t>ata_ingestion.py</w:t>
+      </w:r>
+    </w:p>
+    <w:p>
+      <w:pPr>
+        <w:pStyle w:val="ListParagraph"/>
+        <w:numPr>
+          <w:ilvl w:val="5"/>
+          <w:numId w:val="12"/>
+        </w:numPr>
+      </w:pPr>
+      <w:r>
+        <w:t>d</w:t>
+      </w:r>
+      <w:r>
+        <w:t>ata_transformation.py</w:t>
+      </w:r>
+    </w:p>
+    <w:p>
+      <w:pPr>
+        <w:pStyle w:val="ListParagraph"/>
+        <w:numPr>
+          <w:ilvl w:val="5"/>
+          <w:numId w:val="12"/>
+        </w:numPr>
+      </w:pPr>
+      <w:r>
+        <w:t>m</w:t>
+      </w:r>
+      <w:r>
+        <w:t>odel_train</w:t>
+      </w:r>
+      <w:r>
+        <w:t>er.py</w:t>
+      </w:r>
+    </w:p>
+    <w:p>
+      <w:pPr>
+        <w:pStyle w:val="ListParagraph"/>
+        <w:numPr>
+          <w:ilvl w:val="3"/>
+          <w:numId w:val="12"/>
+        </w:numPr>
+      </w:pPr>
+      <w:r>
+        <w:t>pipeline</w:t>
+      </w:r>
+    </w:p>
+    <w:p>
+      <w:pPr>
+        <w:pStyle w:val="ListParagraph"/>
+        <w:numPr>
+          <w:ilvl w:val="4"/>
+          <w:numId w:val="12"/>
+        </w:numPr>
+      </w:pPr>
+      <w:r>
+        <w:t>Files:</w:t>
+      </w:r>
+    </w:p>
+    <w:p>
+      <w:pPr>
+        <w:pStyle w:val="ListParagraph"/>
+        <w:numPr>
+          <w:ilvl w:val="5"/>
+          <w:numId w:val="12"/>
+        </w:numPr>
+      </w:pPr>
+      <w:r>
+        <w:t>__init__.py</w:t>
+      </w:r>
+    </w:p>
+    <w:p>
+      <w:pPr>
+        <w:pStyle w:val="ListParagraph"/>
+        <w:numPr>
+          <w:ilvl w:val="5"/>
+          <w:numId w:val="12"/>
+        </w:numPr>
+      </w:pPr>
+      <w:r>
+        <w:t>train_pipeline.py</w:t>
+      </w:r>
+    </w:p>
+    <w:p>
+      <w:pPr>
+        <w:pStyle w:val="ListParagraph"/>
+        <w:numPr>
+          <w:ilvl w:val="5"/>
+          <w:numId w:val="12"/>
+        </w:numPr>
+      </w:pPr>
+      <w:r>
+        <w:t>predict</w:t>
+      </w:r>
+      <w:r>
+        <w:t>_pipeline</w:t>
+      </w:r>
+      <w:r>
+        <w:t>.py</w:t>
+      </w:r>
+    </w:p>
+    <w:p>
+      <w:pPr>
+        <w:pStyle w:val="ListParagraph"/>
+        <w:numPr>
+          <w:ilvl w:val="3"/>
+          <w:numId w:val="12"/>
+        </w:numPr>
+      </w:pPr>
     </w:p>
     <w:p>
       <w:pPr>
@@ -226,7 +426,10 @@
         </w:numPr>
       </w:pPr>
       <w:r>
-        <w:t>data</w:t>
+        <w:t>N</w:t>
+      </w:r>
+      <w:r>
+        <w:t>otebooks</w:t>
       </w:r>
     </w:p>
     <w:p>
@@ -250,22 +453,22 @@
         </w:numPr>
       </w:pPr>
       <w:r>
-        <w:t>Cell_Voltage.xlsx</w:t>
-      </w:r>
-    </w:p>
-    <w:p>
-      <w:pPr>
-        <w:pStyle w:val="ListParagraph"/>
-        <w:numPr>
-          <w:ilvl w:val="1"/>
+        <w:t>Cell_Voltage_EDA</w:t>
+      </w:r>
+      <w:r>
+        <w:t>.ipynb</w:t>
+      </w:r>
+    </w:p>
+    <w:p>
+      <w:pPr>
+        <w:pStyle w:val="ListParagraph"/>
+        <w:numPr>
+          <w:ilvl w:val="3"/>
           <w:numId w:val="12"/>
         </w:numPr>
       </w:pPr>
       <w:r>
-        <w:t>N</w:t>
-      </w:r>
-      <w:r>
-        <w:t>otebooks</w:t>
+        <w:t>Model_Train.ipynb</w:t>
       </w:r>
     </w:p>
     <w:p>
@@ -277,7 +480,7 @@
         </w:numPr>
       </w:pPr>
       <w:r>
-        <w:t>Files:</w:t>
+        <w:t>Folders</w:t>
       </w:r>
     </w:p>
     <w:p>
@@ -288,11 +491,42 @@
           <w:numId w:val="12"/>
         </w:numPr>
       </w:pPr>
-      <w:proofErr w:type="spellStart"/>
-      <w:r>
-        <w:t>Cell_Voltage_EDA</w:t>
-      </w:r>
-      <w:proofErr w:type="spellEnd"/>
+      <w:r>
+        <w:t>Data</w:t>
+      </w:r>
+    </w:p>
+    <w:p>
+      <w:pPr>
+        <w:pStyle w:val="ListParagraph"/>
+        <w:numPr>
+          <w:ilvl w:val="4"/>
+          <w:numId w:val="12"/>
+        </w:numPr>
+      </w:pPr>
+      <w:r>
+        <w:t>Files:</w:t>
+      </w:r>
+    </w:p>
+    <w:p>
+      <w:pPr>
+        <w:pStyle w:val="ListParagraph"/>
+        <w:numPr>
+          <w:ilvl w:val="5"/>
+          <w:numId w:val="12"/>
+        </w:numPr>
+      </w:pPr>
+      <w:r>
+        <w:t>Cell_Voltage.xlsx</w:t>
+      </w:r>
+    </w:p>
+    <w:p>
+      <w:pPr>
+        <w:pStyle w:val="ListParagraph"/>
+        <w:numPr>
+          <w:ilvl w:val="2"/>
+          <w:numId w:val="12"/>
+        </w:numPr>
+      </w:pPr>
     </w:p>
     <w:p>
       <w:pPr>
@@ -304,6 +538,23 @@
       <w:pPr>
         <w:pStyle w:val="ListParagraph"/>
       </w:pPr>
+      <w:r>
+        <w:t>ML Workflow</w:t>
+      </w:r>
+    </w:p>
+    <w:p>
+      <w:pPr>
+        <w:pStyle w:val="ListParagraph"/>
+      </w:pPr>
+      <w:r>
+        <w:t xml:space="preserve">Problem Statement &gt; </w:t>
+      </w:r>
+      <w:r>
+        <w:t xml:space="preserve">Data Collection &gt; </w:t>
+      </w:r>
+      <w:r>
+        <w:t>Data Checks &gt;EDA&gt; Preprocessing&gt;Model Training&gt; Best Model</w:t>
+      </w:r>
     </w:p>
     <w:p>
       <w:pPr>
@@ -316,6 +567,7 @@
         <w:rPr>
           <w:lang w:val="en-US"/>
         </w:rPr>
+        <w:lastRenderedPageBreak/>
         <w:t>Create a working folder</w:t>
       </w:r>
     </w:p>
@@ -362,36 +614,14 @@
         <w:rPr>
           <w:lang w:val="en-US"/>
         </w:rPr>
-        <w:t>(</w:t>
-      </w:r>
-      <w:proofErr w:type="spellStart"/>
-      <w:r>
-        <w:rPr>
-          <w:lang w:val="en-US"/>
-        </w:rPr>
-        <w:t>powershell</w:t>
-      </w:r>
-      <w:proofErr w:type="spellEnd"/>
-      <w:r>
-        <w:rPr>
-          <w:lang w:val="en-US"/>
-        </w:rPr>
-        <w:t xml:space="preserve"> terminal</w:t>
-      </w:r>
-      <w:r>
-        <w:rPr>
-          <w:lang w:val="en-US"/>
-        </w:rPr>
-        <w:t xml:space="preserve"> of </w:t>
-      </w:r>
-      <w:proofErr w:type="spellStart"/>
-      <w:r>
-        <w:rPr>
-          <w:lang w:val="en-US"/>
-        </w:rPr>
-        <w:t>VSCode</w:t>
-      </w:r>
-      <w:proofErr w:type="spellEnd"/>
+        <w:t>(powershell terminal</w:t>
+      </w:r>
+      <w:r>
+        <w:rPr>
+          <w:lang w:val="en-US"/>
+        </w:rPr>
+        <w:t xml:space="preserve"> of VSCode</w:t>
+      </w:r>
       <w:r>
         <w:rPr>
           <w:lang w:val="en-US"/>
@@ -408,30 +638,8 @@
         <w:rPr>
           <w:lang w:val="en-US"/>
         </w:rPr>
-        <w:t xml:space="preserve">python -m </w:t>
-      </w:r>
-      <w:proofErr w:type="spellStart"/>
-      <w:r>
-        <w:rPr>
-          <w:lang w:val="en-US"/>
-        </w:rPr>
-        <w:t>venv</w:t>
-      </w:r>
-      <w:proofErr w:type="spellEnd"/>
-      <w:r>
-        <w:rPr>
-          <w:lang w:val="en-US"/>
-        </w:rPr>
-        <w:t xml:space="preserve"> .</w:t>
-      </w:r>
-      <w:proofErr w:type="spellStart"/>
-      <w:r>
-        <w:rPr>
-          <w:lang w:val="en-US"/>
-        </w:rPr>
-        <w:t>venv</w:t>
-      </w:r>
-      <w:proofErr w:type="spellEnd"/>
+        <w:t>python -m venv .venv</w:t>
+      </w:r>
     </w:p>
     <w:p>
       <w:pPr>
@@ -450,42 +658,20 @@
         <w:rPr>
           <w:lang w:val="en-US"/>
         </w:rPr>
-        <w:t xml:space="preserve">ctivate the </w:t>
-      </w:r>
-      <w:proofErr w:type="spellStart"/>
-      <w:r>
-        <w:rPr>
-          <w:lang w:val="en-US"/>
-        </w:rPr>
-        <w:t>venv</w:t>
-      </w:r>
-      <w:proofErr w:type="spellEnd"/>
-    </w:p>
-    <w:p>
-      <w:pPr>
-        <w:rPr>
-          <w:lang w:val="en-US"/>
-        </w:rPr>
-      </w:pPr>
-      <w:r>
-        <w:rPr>
-          <w:lang w:val="en-US"/>
-        </w:rPr>
-        <w:t xml:space="preserve"> &gt;&gt; .</w:t>
-      </w:r>
-      <w:proofErr w:type="spellStart"/>
-      <w:r>
-        <w:rPr>
-          <w:lang w:val="en-US"/>
-        </w:rPr>
-        <w:t>venv</w:t>
-      </w:r>
-      <w:proofErr w:type="spellEnd"/>
-      <w:r>
-        <w:rPr>
-          <w:lang w:val="en-US"/>
-        </w:rPr>
-        <w:t>\Scripts\Activate</w:t>
+        <w:t>ctivate the venv</w:t>
+      </w:r>
+    </w:p>
+    <w:p>
+      <w:pPr>
+        <w:rPr>
+          <w:lang w:val="en-US"/>
+        </w:rPr>
+      </w:pPr>
+      <w:r>
+        <w:rPr>
+          <w:lang w:val="en-US"/>
+        </w:rPr>
+        <w:t xml:space="preserve"> &gt;&gt; .venv\Scripts\Activate</w:t>
       </w:r>
     </w:p>
     <w:p>
@@ -533,14 +719,12 @@
           <w:lang w:val="en-US"/>
         </w:rPr>
       </w:pPr>
-      <w:proofErr w:type="spellStart"/>
       <w:r>
         <w:rPr>
           <w:lang w:val="en-US"/>
         </w:rPr>
         <w:t>numpy</w:t>
       </w:r>
-      <w:proofErr w:type="spellEnd"/>
     </w:p>
     <w:p>
       <w:pPr>
@@ -625,15 +809,12 @@
           <w:lang w:val="en-US"/>
         </w:rPr>
       </w:pPr>
-      <w:proofErr w:type="spellStart"/>
-      <w:r>
-        <w:rPr>
-          <w:lang w:val="en-US"/>
-        </w:rPr>
-        <w:lastRenderedPageBreak/>
+      <w:r>
+        <w:rPr>
+          <w:lang w:val="en-US"/>
+        </w:rPr>
         <w:t>jupyter</w:t>
       </w:r>
-      <w:proofErr w:type="spellEnd"/>
     </w:p>
     <w:p>
       <w:pPr>
@@ -646,14 +827,12 @@
           <w:lang w:val="en-US"/>
         </w:rPr>
       </w:pPr>
-      <w:proofErr w:type="spellStart"/>
       <w:r>
         <w:rPr>
           <w:lang w:val="en-US"/>
         </w:rPr>
         <w:t>etc</w:t>
       </w:r>
-      <w:proofErr w:type="spellEnd"/>
     </w:p>
     <w:p>
       <w:pPr>
@@ -746,16 +925,8 @@
         <w:rPr>
           <w:lang w:val="en-US"/>
         </w:rPr>
-        <w:t xml:space="preserve">&gt;&gt;git </w:t>
-      </w:r>
-      <w:proofErr w:type="spellStart"/>
-      <w:r>
-        <w:rPr>
-          <w:lang w:val="en-US"/>
-        </w:rPr>
-        <w:t>init</w:t>
-      </w:r>
-      <w:proofErr w:type="spellEnd"/>
+        <w:t>&gt;&gt;git init</w:t>
+      </w:r>
     </w:p>
     <w:p>
       <w:pPr>
@@ -768,21 +939,7 @@
         <w:rPr>
           <w:lang w:val="en-US"/>
         </w:rPr>
-        <w:t>Create a .</w:t>
-      </w:r>
-      <w:proofErr w:type="spellStart"/>
-      <w:r>
-        <w:rPr>
-          <w:lang w:val="en-US"/>
-        </w:rPr>
-        <w:t>gitignore</w:t>
-      </w:r>
-      <w:proofErr w:type="spellEnd"/>
-      <w:r>
-        <w:rPr>
-          <w:lang w:val="en-US"/>
-        </w:rPr>
-        <w:t xml:space="preserve"> file</w:t>
+        <w:t>Create a .gitignore file</w:t>
       </w:r>
     </w:p>
     <w:p>
@@ -814,21 +971,7 @@
         <w:rPr>
           <w:lang w:val="en-US"/>
         </w:rPr>
-        <w:t>.</w:t>
-      </w:r>
-      <w:proofErr w:type="spellStart"/>
-      <w:r>
-        <w:rPr>
-          <w:lang w:val="en-US"/>
-        </w:rPr>
-        <w:t>venv</w:t>
-      </w:r>
-      <w:proofErr w:type="spellEnd"/>
-      <w:r>
-        <w:rPr>
-          <w:lang w:val="en-US"/>
-        </w:rPr>
-        <w:t>/</w:t>
+        <w:t>.venv/</w:t>
       </w:r>
     </w:p>
     <w:p>
@@ -846,21 +989,7 @@
         <w:rPr>
           <w:lang w:val="en-US"/>
         </w:rPr>
-        <w:t>__</w:t>
-      </w:r>
-      <w:proofErr w:type="spellStart"/>
-      <w:r>
-        <w:rPr>
-          <w:lang w:val="en-US"/>
-        </w:rPr>
-        <w:t>pycache</w:t>
-      </w:r>
-      <w:proofErr w:type="spellEnd"/>
-      <w:r>
-        <w:rPr>
-          <w:lang w:val="en-US"/>
-        </w:rPr>
-        <w:t>__/</w:t>
+        <w:t>__pycache__/</w:t>
       </w:r>
     </w:p>
     <w:p>
@@ -878,21 +1007,7 @@
         <w:rPr>
           <w:lang w:val="en-US"/>
         </w:rPr>
-        <w:t>.</w:t>
-      </w:r>
-      <w:proofErr w:type="spellStart"/>
-      <w:r>
-        <w:rPr>
-          <w:lang w:val="en-US"/>
-        </w:rPr>
-        <w:t>ipynb_checkpoints</w:t>
-      </w:r>
-      <w:proofErr w:type="spellEnd"/>
-      <w:r>
-        <w:rPr>
-          <w:lang w:val="en-US"/>
-        </w:rPr>
-        <w:t>/</w:t>
+        <w:t>.ipynb_checkpoints/</w:t>
       </w:r>
     </w:p>
     <w:p>
@@ -933,6 +1048,7 @@
         <w:rPr>
           <w:lang w:val="en-US"/>
         </w:rPr>
+        <w:lastRenderedPageBreak/>
         <w:t xml:space="preserve">Save changes to the </w:t>
       </w:r>
       <w:r>
@@ -972,21 +1088,7 @@
         <w:rPr>
           <w:lang w:val="en-US"/>
         </w:rPr>
-        <w:t xml:space="preserve">an online </w:t>
-      </w:r>
-      <w:proofErr w:type="spellStart"/>
-      <w:r>
-        <w:rPr>
-          <w:lang w:val="en-US"/>
-        </w:rPr>
-        <w:t>Github</w:t>
-      </w:r>
-      <w:proofErr w:type="spellEnd"/>
-      <w:r>
-        <w:rPr>
-          <w:lang w:val="en-US"/>
-        </w:rPr>
-        <w:t xml:space="preserve"> repository</w:t>
+        <w:t>an online Github repository</w:t>
       </w:r>
     </w:p>
     <w:p>
@@ -1022,16 +1124,8 @@
         <w:rPr>
           <w:lang w:val="en-US"/>
         </w:rPr>
-        <w:t>Check .</w:t>
-      </w:r>
-      <w:proofErr w:type="spellStart"/>
-      <w:r>
-        <w:rPr>
-          <w:lang w:val="en-US"/>
-        </w:rPr>
-        <w:t>gitignore</w:t>
-      </w:r>
-      <w:proofErr w:type="spellEnd"/>
+        <w:t>Check .gitignore</w:t>
+      </w:r>
     </w:p>
     <w:p>
       <w:pPr>
@@ -1098,21 +1192,7 @@
         <w:rPr>
           <w:lang w:val="en-US"/>
         </w:rPr>
-        <w:t xml:space="preserve"> (copy </w:t>
-      </w:r>
-      <w:proofErr w:type="spellStart"/>
-      <w:r>
-        <w:rPr>
-          <w:lang w:val="en-US"/>
-        </w:rPr>
-        <w:t>url</w:t>
-      </w:r>
-      <w:proofErr w:type="spellEnd"/>
-      <w:r>
-        <w:rPr>
-          <w:lang w:val="en-US"/>
-        </w:rPr>
-        <w:t>)</w:t>
+        <w:t xml:space="preserve"> (copy url)</w:t>
       </w:r>
     </w:p>
     <w:p>
@@ -1159,21 +1239,7 @@
         <w:rPr>
           <w:lang w:val="en-US"/>
         </w:rPr>
-        <w:t xml:space="preserve">Check which </w:t>
-      </w:r>
-      <w:proofErr w:type="spellStart"/>
-      <w:r>
-        <w:rPr>
-          <w:lang w:val="en-US"/>
-        </w:rPr>
-        <w:t>Github</w:t>
-      </w:r>
-      <w:proofErr w:type="spellEnd"/>
-      <w:r>
-        <w:rPr>
-          <w:lang w:val="en-US"/>
-        </w:rPr>
-        <w:t xml:space="preserve"> repo is connected</w:t>
+        <w:t>Check which Github repo is connected</w:t>
       </w:r>
     </w:p>
     <w:p>
@@ -1206,162 +1272,148 @@
         <w:rPr>
           <w:lang w:val="en-US"/>
         </w:rPr>
+        <w:t>Version Control</w:t>
+      </w:r>
+    </w:p>
+    <w:p>
+      <w:pPr>
+        <w:pStyle w:val="Heading2"/>
+        <w:rPr>
+          <w:lang w:val="en-US"/>
+        </w:rPr>
+      </w:pPr>
+      <w:r>
+        <w:rPr>
+          <w:lang w:val="en-US"/>
+        </w:rPr>
+        <w:t>Add files to track</w:t>
+      </w:r>
+    </w:p>
+    <w:p>
+      <w:pPr>
+        <w:rPr>
+          <w:lang w:val="en-US"/>
+        </w:rPr>
+      </w:pPr>
+      <w:r>
+        <w:rPr>
+          <w:lang w:val="en-US"/>
+        </w:rPr>
+        <w:t>&gt;&gt; git add .</w:t>
+      </w:r>
+    </w:p>
+    <w:p>
+      <w:pPr>
+        <w:pStyle w:val="Heading2"/>
+        <w:rPr>
+          <w:lang w:val="en-US"/>
+        </w:rPr>
+      </w:pPr>
+      <w:r>
+        <w:rPr>
+          <w:lang w:val="en-US"/>
+        </w:rPr>
+        <w:t>Check files tracked</w:t>
+      </w:r>
+    </w:p>
+    <w:p>
+      <w:pPr>
+        <w:rPr>
+          <w:lang w:val="en-US"/>
+        </w:rPr>
+      </w:pPr>
+      <w:r>
+        <w:rPr>
+          <w:lang w:val="en-US"/>
+        </w:rPr>
+        <w:t>&gt;&gt; git status</w:t>
+      </w:r>
+    </w:p>
+    <w:p>
+      <w:pPr>
+        <w:pStyle w:val="Heading2"/>
+        <w:rPr>
+          <w:lang w:val="en-US"/>
+        </w:rPr>
+      </w:pPr>
+      <w:r>
+        <w:rPr>
+          <w:lang w:val="en-US"/>
+        </w:rPr>
+        <w:t>Commit changes on local repo</w:t>
+      </w:r>
+      <w:r>
+        <w:rPr>
+          <w:lang w:val="en-US"/>
+        </w:rPr>
+        <w:t>sitory (Git)</w:t>
+      </w:r>
+    </w:p>
+    <w:p>
+      <w:pPr>
+        <w:rPr>
+          <w:lang w:val="en-US"/>
+        </w:rPr>
+      </w:pPr>
+      <w:r>
+        <w:rPr>
+          <w:lang w:val="en-US"/>
+        </w:rPr>
+        <w:t>&gt;&gt; git commit -m “Message”</w:t>
+      </w:r>
+    </w:p>
+    <w:p>
+      <w:pPr>
+        <w:pStyle w:val="Heading2"/>
+        <w:rPr>
+          <w:lang w:val="en-US"/>
+        </w:rPr>
+      </w:pPr>
+      <w:r>
+        <w:rPr>
+          <w:lang w:val="en-US"/>
+        </w:rPr>
+        <w:t>Commit changes on remote repository (Github)</w:t>
+      </w:r>
+    </w:p>
+    <w:p>
+      <w:pPr>
+        <w:rPr>
+          <w:lang w:val="en-US"/>
+        </w:rPr>
+      </w:pPr>
+      <w:r>
+        <w:rPr>
+          <w:lang w:val="en-US"/>
+        </w:rPr>
+        <w:t xml:space="preserve">&gt;&gt; </w:t>
+      </w:r>
+      <w:r>
+        <w:rPr>
+          <w:lang w:val="en-US"/>
+        </w:rPr>
+        <w:t>git push -u origin master (or main)</w:t>
+      </w:r>
+    </w:p>
+    <w:p>
+      <w:pPr>
+        <w:rPr>
+          <w:lang w:val="en-US"/>
+        </w:rPr>
+      </w:pPr>
+    </w:p>
+    <w:p>
+      <w:pPr>
+        <w:pStyle w:val="Heading1"/>
+        <w:rPr>
+          <w:lang w:val="en-US"/>
+        </w:rPr>
+      </w:pPr>
+      <w:r>
+        <w:rPr>
+          <w:lang w:val="en-US"/>
+        </w:rPr>
         <w:lastRenderedPageBreak/>
-        <w:t>Version Control</w:t>
-      </w:r>
-    </w:p>
-    <w:p>
-      <w:pPr>
-        <w:pStyle w:val="Heading2"/>
-        <w:rPr>
-          <w:lang w:val="en-US"/>
-        </w:rPr>
-      </w:pPr>
-      <w:r>
-        <w:rPr>
-          <w:lang w:val="en-US"/>
-        </w:rPr>
-        <w:t>Add files to track</w:t>
-      </w:r>
-    </w:p>
-    <w:p>
-      <w:pPr>
-        <w:rPr>
-          <w:lang w:val="en-US"/>
-        </w:rPr>
-      </w:pPr>
-      <w:r>
-        <w:rPr>
-          <w:lang w:val="en-US"/>
-        </w:rPr>
-        <w:t>&gt;&gt; git add .</w:t>
-      </w:r>
-    </w:p>
-    <w:p>
-      <w:pPr>
-        <w:pStyle w:val="Heading2"/>
-        <w:rPr>
-          <w:lang w:val="en-US"/>
-        </w:rPr>
-      </w:pPr>
-      <w:r>
-        <w:rPr>
-          <w:lang w:val="en-US"/>
-        </w:rPr>
-        <w:t>Check files tracked</w:t>
-      </w:r>
-    </w:p>
-    <w:p>
-      <w:pPr>
-        <w:rPr>
-          <w:lang w:val="en-US"/>
-        </w:rPr>
-      </w:pPr>
-      <w:r>
-        <w:rPr>
-          <w:lang w:val="en-US"/>
-        </w:rPr>
-        <w:t>&gt;&gt; git status</w:t>
-      </w:r>
-    </w:p>
-    <w:p>
-      <w:pPr>
-        <w:pStyle w:val="Heading2"/>
-        <w:rPr>
-          <w:lang w:val="en-US"/>
-        </w:rPr>
-      </w:pPr>
-      <w:r>
-        <w:rPr>
-          <w:lang w:val="en-US"/>
-        </w:rPr>
-        <w:t>Commit changes on local repo</w:t>
-      </w:r>
-      <w:r>
-        <w:rPr>
-          <w:lang w:val="en-US"/>
-        </w:rPr>
-        <w:t>sitory (Git)</w:t>
-      </w:r>
-    </w:p>
-    <w:p>
-      <w:pPr>
-        <w:rPr>
-          <w:lang w:val="en-US"/>
-        </w:rPr>
-      </w:pPr>
-      <w:r>
-        <w:rPr>
-          <w:lang w:val="en-US"/>
-        </w:rPr>
-        <w:t>&gt;&gt; git commit -m “Message”</w:t>
-      </w:r>
-    </w:p>
-    <w:p>
-      <w:pPr>
-        <w:pStyle w:val="Heading2"/>
-        <w:rPr>
-          <w:lang w:val="en-US"/>
-        </w:rPr>
-      </w:pPr>
-      <w:r>
-        <w:rPr>
-          <w:lang w:val="en-US"/>
-        </w:rPr>
-        <w:t>Commit changes on remote repository (</w:t>
-      </w:r>
-      <w:proofErr w:type="spellStart"/>
-      <w:r>
-        <w:rPr>
-          <w:lang w:val="en-US"/>
-        </w:rPr>
-        <w:t>Github</w:t>
-      </w:r>
-      <w:proofErr w:type="spellEnd"/>
-      <w:r>
-        <w:rPr>
-          <w:lang w:val="en-US"/>
-        </w:rPr>
-        <w:t>)</w:t>
-      </w:r>
-    </w:p>
-    <w:p>
-      <w:pPr>
-        <w:rPr>
-          <w:lang w:val="en-US"/>
-        </w:rPr>
-      </w:pPr>
-      <w:r>
-        <w:rPr>
-          <w:lang w:val="en-US"/>
-        </w:rPr>
-        <w:t xml:space="preserve">&gt;&gt; </w:t>
-      </w:r>
-      <w:r>
-        <w:rPr>
-          <w:lang w:val="en-US"/>
-        </w:rPr>
-        <w:t>git push -u origin master (or main)</w:t>
-      </w:r>
-    </w:p>
-    <w:p>
-      <w:pPr>
-        <w:rPr>
-          <w:lang w:val="en-US"/>
-        </w:rPr>
-      </w:pPr>
-    </w:p>
-    <w:p>
-      <w:pPr>
-        <w:pStyle w:val="Heading1"/>
-        <w:rPr>
-          <w:lang w:val="en-US"/>
-        </w:rPr>
-      </w:pPr>
-      <w:r>
-        <w:rPr>
-          <w:lang w:val="en-US"/>
-        </w:rPr>
         <w:t>Setup project structure</w:t>
       </w:r>
     </w:p>
@@ -1505,21 +1557,7 @@
         <w:rPr>
           <w:lang w:val="en-US"/>
         </w:rPr>
-        <w:t xml:space="preserve">Import necessary modules i.e. pandas, </w:t>
-      </w:r>
-      <w:proofErr w:type="spellStart"/>
-      <w:r>
-        <w:rPr>
-          <w:lang w:val="en-US"/>
-        </w:rPr>
-        <w:t>numpy</w:t>
-      </w:r>
-      <w:proofErr w:type="spellEnd"/>
-      <w:r>
-        <w:rPr>
-          <w:lang w:val="en-US"/>
-        </w:rPr>
-        <w:t>, matplotlib, seaborn</w:t>
+        <w:t>Import necessary modules i.e. pandas, numpy, matplotlib, seaborn</w:t>
       </w:r>
     </w:p>
     <w:p>
@@ -1574,21 +1612,8 @@
         </w:rPr>
         <w:t xml:space="preserve"> </w:t>
       </w:r>
-      <w:proofErr w:type="spellStart"/>
-      <w:r>
-        <w:t>file_path</w:t>
-      </w:r>
-      <w:proofErr w:type="spellEnd"/>
-      <w:r>
-        <w:t xml:space="preserve"> = </w:t>
-      </w:r>
-      <w:proofErr w:type="spellStart"/>
-      <w:r>
-        <w:t>r"C</w:t>
-      </w:r>
-      <w:proofErr w:type="spellEnd"/>
-      <w:r>
-        <w:t>:\Users\jmasa\OneDrive - University of Johannesburg\Thesis\ML Projects\Python\Cell Voltage\data\Cell_Voltage_Data_6Mar.xlsx"</w:t>
+      <w:r>
+        <w:t>file_path = r"C:\Users\jmasa\OneDrive - University of Johannesburg\Thesis\ML Projects\Python\Cell Voltage\data\Cell_Voltage_Data_6Mar.xlsx"</w:t>
       </w:r>
     </w:p>
     <w:p>
@@ -1614,31 +1639,7 @@
         <w:t xml:space="preserve">&gt;&gt; </w:t>
       </w:r>
       <w:r>
-        <w:t xml:space="preserve">deGroot = </w:t>
-      </w:r>
-      <w:proofErr w:type="spellStart"/>
-      <w:r>
-        <w:t>pd.read_excel</w:t>
-      </w:r>
-      <w:proofErr w:type="spellEnd"/>
-      <w:r>
-        <w:t>(</w:t>
-      </w:r>
-      <w:proofErr w:type="spellStart"/>
-      <w:r>
-        <w:t>file_path</w:t>
-      </w:r>
-      <w:proofErr w:type="spellEnd"/>
-      <w:r>
-        <w:t xml:space="preserve">, </w:t>
-      </w:r>
-      <w:proofErr w:type="spellStart"/>
-      <w:r>
-        <w:t>sheet_name</w:t>
-      </w:r>
-      <w:proofErr w:type="spellEnd"/>
-      <w:r>
-        <w:t>= "deGroot et al (2022)")</w:t>
+        <w:t>deGroot = pd.read_excel(file_path, sheet_name= "deGroot et al (2022)")</w:t>
       </w:r>
     </w:p>
     <w:p>
@@ -1649,31 +1650,7 @@
         <w:t xml:space="preserve">&gt;&gt; </w:t>
       </w:r>
       <w:r>
-        <w:t xml:space="preserve">Emam1 = </w:t>
-      </w:r>
-      <w:proofErr w:type="spellStart"/>
-      <w:r>
-        <w:t>pd.read_excel</w:t>
-      </w:r>
-      <w:proofErr w:type="spellEnd"/>
-      <w:r>
-        <w:t>(</w:t>
-      </w:r>
-      <w:proofErr w:type="spellStart"/>
-      <w:r>
-        <w:t>file_path</w:t>
-      </w:r>
-      <w:proofErr w:type="spellEnd"/>
-      <w:r>
-        <w:t xml:space="preserve">, </w:t>
-      </w:r>
-      <w:proofErr w:type="spellStart"/>
-      <w:r>
-        <w:t>sheet_name</w:t>
-      </w:r>
-      <w:proofErr w:type="spellEnd"/>
-      <w:r>
-        <w:t>= "Emam et al (2024)fig5")</w:t>
+        <w:t>Emam1 = pd.read_excel(file_path, sheet_name= "Emam et al (2024)fig5")</w:t>
       </w:r>
     </w:p>
     <w:p>
@@ -1685,7 +1662,6 @@
         </w:numPr>
       </w:pPr>
       <w:r>
-        <w:lastRenderedPageBreak/>
         <w:t>Repeat for the remaining sheets. (Emam2</w:t>
       </w:r>
       <w:r>
@@ -1714,29 +1690,8 @@
       <w:r>
         <w:t xml:space="preserve">&gt;&gt; </w:t>
       </w:r>
-      <w:proofErr w:type="spellStart"/>
-      <w:r>
-        <w:t>df</w:t>
-      </w:r>
-      <w:proofErr w:type="spellEnd"/>
-      <w:r>
-        <w:t xml:space="preserve"> = </w:t>
-      </w:r>
-      <w:proofErr w:type="spellStart"/>
-      <w:r>
-        <w:t>pd.concat</w:t>
-      </w:r>
-      <w:proofErr w:type="spellEnd"/>
-      <w:r>
-        <w:t xml:space="preserve">([deGroot,Emam1,Emam2,Emam3 ], </w:t>
-      </w:r>
-      <w:proofErr w:type="spellStart"/>
-      <w:r>
-        <w:t>ignore_index</w:t>
-      </w:r>
-      <w:proofErr w:type="spellEnd"/>
-      <w:r>
-        <w:t>=True)</w:t>
+      <w:r>
+        <w:t>df = pd.concat([deGroot,Emam1,Emam2,Emam3 ], ignore_index=True)</w:t>
       </w:r>
     </w:p>
     <w:p>
@@ -1760,23 +1715,7 @@
         <w:t xml:space="preserve"> </w:t>
       </w:r>
       <w:r>
-        <w:t xml:space="preserve">the resulting </w:t>
-      </w:r>
-      <w:proofErr w:type="spellStart"/>
-      <w:r>
-        <w:t>DataFrame</w:t>
-      </w:r>
-      <w:proofErr w:type="spellEnd"/>
-      <w:r>
-        <w:t xml:space="preserve"> gets a new integer index starting from 0, instead of keeping the original indices from the individual </w:t>
-      </w:r>
-      <w:proofErr w:type="spellStart"/>
-      <w:r>
-        <w:t>DataFrames</w:t>
-      </w:r>
-      <w:proofErr w:type="spellEnd"/>
-      <w:r>
-        <w:t>.</w:t>
+        <w:t>the resulting DataFrame gets a new integer index starting from 0, instead of keeping the original indices from the individual DataFrames.</w:t>
       </w:r>
     </w:p>
     <w:p>
@@ -1798,13 +1737,8 @@
       <w:r>
         <w:t xml:space="preserve">&gt;&gt; </w:t>
       </w:r>
-      <w:proofErr w:type="spellStart"/>
-      <w:r>
-        <w:t>df.to_excel</w:t>
-      </w:r>
-      <w:proofErr w:type="spellEnd"/>
-      <w:r>
-        <w:t>('Cell_Voltage_Combined_9Mar.xlsx', index=False)</w:t>
+      <w:r>
+        <w:t>df.to_excel('Cell_Voltage_Combined_9Mar.xlsx', index=False)</w:t>
       </w:r>
     </w:p>
     <w:p>
@@ -1819,15 +1753,7 @@
         <w:t xml:space="preserve">Index=False </w:t>
       </w:r>
       <w:r>
-        <w:t xml:space="preserve">ensures that the </w:t>
-      </w:r>
-      <w:proofErr w:type="spellStart"/>
-      <w:r>
-        <w:t>DataFrame</w:t>
-      </w:r>
-      <w:proofErr w:type="spellEnd"/>
-      <w:r>
-        <w:t xml:space="preserve"> is saved to an Excel file without writing the index column.</w:t>
+        <w:t>ensures that the DataFrame is saved to an Excel file without writing the index column.</w:t>
       </w:r>
     </w:p>
     <w:p/>
@@ -1853,6 +1779,7 @@
         <w:rPr>
           <w:lang w:val="en-US"/>
         </w:rPr>
+        <w:lastRenderedPageBreak/>
         <w:t xml:space="preserve">  </w:t>
       </w:r>
     </w:p>
@@ -2265,7 +2192,7 @@
         <w:rFonts w:ascii="Symbol" w:hAnsi="Symbol" w:hint="default"/>
       </w:rPr>
     </w:lvl>
-    <w:lvl w:ilvl="4" w:tplc="1C090003" w:tentative="1">
+    <w:lvl w:ilvl="4" w:tplc="1C090003">
       <w:start w:val="1"/>
       <w:numFmt w:val="bullet"/>
       <w:lvlText w:val="o"/>
@@ -2277,7 +2204,7 @@
         <w:rFonts w:ascii="Courier New" w:hAnsi="Courier New" w:cs="Courier New" w:hint="default"/>
       </w:rPr>
     </w:lvl>
-    <w:lvl w:ilvl="5" w:tplc="1C090005" w:tentative="1">
+    <w:lvl w:ilvl="5" w:tplc="1C090005">
       <w:start w:val="1"/>
       <w:numFmt w:val="bullet"/>
       <w:lvlText w:val=""/>

</xml_diff>